<commit_message>
embeddings fixed + additional models
</commit_message>
<xml_diff>
--- a/Текущая статистика.docx
+++ b/Текущая статистика.docx
@@ -55,7 +55,6 @@
                 <w:color w:val="000000"/>
               </w:rPr>
             </w:pPr>
-            <w:proofErr w:type="spellStart"/>
             <w:r>
               <w:rPr>
                 <w:rFonts w:eastAsia="Times New Roman"/>
@@ -65,7 +64,6 @@
               </w:rPr>
               <w:t>Model</w:t>
             </w:r>
-            <w:proofErr w:type="spellEnd"/>
           </w:p>
         </w:tc>
         <w:tc>
@@ -92,7 +90,6 @@
                 <w:color w:val="000000"/>
               </w:rPr>
             </w:pPr>
-            <w:proofErr w:type="spellStart"/>
             <w:r>
               <w:rPr>
                 <w:rFonts w:eastAsia="Times New Roman"/>
@@ -100,57 +97,7 @@
                 <w:bCs/>
                 <w:color w:val="000000"/>
               </w:rPr>
-              <w:t>Classification</w:t>
-            </w:r>
-            <w:proofErr w:type="spellEnd"/>
-            <w:r>
-              <w:rPr>
-                <w:rFonts w:eastAsia="Times New Roman"/>
-                <w:b/>
-                <w:bCs/>
-                <w:color w:val="000000"/>
-              </w:rPr>
-              <w:t xml:space="preserve"> </w:t>
-            </w:r>
-            <w:proofErr w:type="spellStart"/>
-            <w:r>
-              <w:rPr>
-                <w:rFonts w:eastAsia="Times New Roman"/>
-                <w:b/>
-                <w:bCs/>
-                <w:color w:val="000000"/>
-              </w:rPr>
-              <w:t>Accuracy</w:t>
-            </w:r>
-            <w:proofErr w:type="spellEnd"/>
-            <w:r>
-              <w:rPr>
-                <w:rFonts w:eastAsia="Times New Roman"/>
-                <w:b/>
-                <w:bCs/>
-                <w:color w:val="000000"/>
-              </w:rPr>
-              <w:t xml:space="preserve"> (</w:t>
-            </w:r>
-            <w:proofErr w:type="spellStart"/>
-            <w:r>
-              <w:rPr>
-                <w:rFonts w:eastAsia="Times New Roman"/>
-                <w:b/>
-                <w:bCs/>
-                <w:color w:val="000000"/>
-              </w:rPr>
-              <w:t>micro</w:t>
-            </w:r>
-            <w:proofErr w:type="spellEnd"/>
-            <w:r>
-              <w:rPr>
-                <w:rFonts w:eastAsia="Times New Roman"/>
-                <w:b/>
-                <w:bCs/>
-                <w:color w:val="000000"/>
-              </w:rPr>
-              <w:t>)</w:t>
+              <w:t>Classification Accuracy (micro)</w:t>
             </w:r>
           </w:p>
         </w:tc>
@@ -286,53 +233,12 @@
                 <w:color w:val="000000"/>
               </w:rPr>
             </w:pPr>
-            <w:proofErr w:type="spellStart"/>
-            <w:r>
-              <w:rPr>
-                <w:rFonts w:eastAsia="Times New Roman"/>
-                <w:color w:val="000000"/>
-              </w:rPr>
-              <w:t>Random</w:t>
-            </w:r>
-            <w:proofErr w:type="spellEnd"/>
-            <w:r>
-              <w:rPr>
-                <w:rFonts w:eastAsia="Times New Roman"/>
-                <w:color w:val="000000"/>
-              </w:rPr>
-              <w:t xml:space="preserve"> </w:t>
-            </w:r>
-            <w:proofErr w:type="spellStart"/>
-            <w:r>
-              <w:rPr>
-                <w:rFonts w:eastAsia="Times New Roman"/>
-                <w:color w:val="000000"/>
-              </w:rPr>
-              <w:t>Forest</w:t>
-            </w:r>
-            <w:proofErr w:type="spellEnd"/>
-            <w:r>
-              <w:rPr>
-                <w:rFonts w:eastAsia="Times New Roman"/>
-                <w:color w:val="000000"/>
-              </w:rPr>
-              <w:t xml:space="preserve"> </w:t>
-            </w:r>
-            <w:proofErr w:type="spellStart"/>
-            <w:r>
-              <w:rPr>
-                <w:rFonts w:eastAsia="Times New Roman"/>
-                <w:color w:val="000000"/>
-              </w:rPr>
-              <w:t>Classifier</w:t>
-            </w:r>
-            <w:proofErr w:type="spellEnd"/>
-            <w:r>
-              <w:rPr>
-                <w:rFonts w:eastAsia="Times New Roman"/>
-                <w:color w:val="000000"/>
-              </w:rPr>
-              <w:t xml:space="preserve"> – 100 e.</w:t>
+            <w:r>
+              <w:rPr>
+                <w:rFonts w:eastAsia="Times New Roman"/>
+                <w:color w:val="000000"/>
+              </w:rPr>
+              <w:t>Random Forest Classifier – 100 e.</w:t>
             </w:r>
           </w:p>
         </w:tc>
@@ -667,7 +573,6 @@
                 <w:lang w:val="en-US"/>
               </w:rPr>
             </w:pPr>
-            <w:proofErr w:type="spellStart"/>
             <w:r>
               <w:rPr>
                 <w:rFonts w:eastAsia="Times New Roman"/>
@@ -676,7 +581,6 @@
               </w:rPr>
               <w:t>LinearSVC</w:t>
             </w:r>
-            <w:proofErr w:type="spellEnd"/>
           </w:p>
         </w:tc>
         <w:tc>
@@ -993,7 +897,6 @@
                 <w:lang w:val="de-DE"/>
               </w:rPr>
             </w:pPr>
-            <w:proofErr w:type="spellStart"/>
             <w:r>
               <w:rPr>
                 <w:rFonts w:eastAsia="Times New Roman"/>
@@ -1008,70 +911,7 @@
                 <w:color w:val="000000"/>
                 <w:lang w:val="de-DE"/>
               </w:rPr>
-              <w:t>LSTM</w:t>
-            </w:r>
-            <w:proofErr w:type="spellEnd"/>
-            <w:r>
-              <w:rPr>
-                <w:rFonts w:eastAsia="Times New Roman"/>
-                <w:color w:val="000000"/>
-                <w:lang w:val="de-DE"/>
-              </w:rPr>
-              <w:t xml:space="preserve">: (300d: LSTM 200) + </w:t>
-            </w:r>
-            <w:proofErr w:type="spellStart"/>
-            <w:r>
-              <w:rPr>
-                <w:rFonts w:eastAsia="Times New Roman"/>
-                <w:color w:val="000000"/>
-                <w:lang w:val="de-DE"/>
-              </w:rPr>
-              <w:t>Feedforward</w:t>
-            </w:r>
-            <w:proofErr w:type="spellEnd"/>
-            <w:r>
-              <w:rPr>
-                <w:rFonts w:eastAsia="Times New Roman"/>
-                <w:color w:val="000000"/>
-                <w:lang w:val="de-DE"/>
-              </w:rPr>
-              <w:t xml:space="preserve">: (20: </w:t>
-            </w:r>
-            <w:proofErr w:type="spellStart"/>
-            <w:r>
-              <w:rPr>
-                <w:rFonts w:eastAsia="Times New Roman"/>
-                <w:color w:val="000000"/>
-                <w:lang w:val="de-DE"/>
-              </w:rPr>
-              <w:t>Dense</w:t>
-            </w:r>
-            <w:proofErr w:type="spellEnd"/>
-            <w:r>
-              <w:rPr>
-                <w:rFonts w:eastAsia="Times New Roman"/>
-                <w:color w:val="000000"/>
-                <w:lang w:val="de-DE"/>
-              </w:rPr>
-              <w:t xml:space="preserve"> 20 – 10)  - </w:t>
-            </w:r>
-            <w:proofErr w:type="spellStart"/>
-            <w:r>
-              <w:rPr>
-                <w:rFonts w:eastAsia="Times New Roman"/>
-                <w:color w:val="000000"/>
-                <w:lang w:val="de-DE"/>
-              </w:rPr>
-              <w:t>Dense</w:t>
-            </w:r>
-            <w:proofErr w:type="spellEnd"/>
-            <w:r>
-              <w:rPr>
-                <w:rFonts w:eastAsia="Times New Roman"/>
-                <w:color w:val="000000"/>
-                <w:lang w:val="de-DE"/>
-              </w:rPr>
-              <w:t xml:space="preserve"> 32</w:t>
+              <w:t>LSTM: (300d: LSTM 200) + Feedforward: (20: Dense 20 – 10)  - Dense 32</w:t>
             </w:r>
           </w:p>
         </w:tc>
@@ -1281,25 +1121,7 @@
                 <w:color w:val="000000"/>
                 <w:lang w:val="en-US"/>
               </w:rPr>
-              <w:t xml:space="preserve">, Leaky </w:t>
-            </w:r>
-            <w:proofErr w:type="spellStart"/>
-            <w:r>
-              <w:rPr>
-                <w:rFonts w:eastAsia="Times New Roman"/>
-                <w:color w:val="000000"/>
-                <w:lang w:val="en-US"/>
-              </w:rPr>
-              <w:t>ReLU</w:t>
-            </w:r>
-            <w:proofErr w:type="spellEnd"/>
-            <w:r>
-              <w:rPr>
-                <w:rFonts w:eastAsia="Times New Roman"/>
-                <w:color w:val="000000"/>
-                <w:lang w:val="en-US"/>
-              </w:rPr>
-              <w:t xml:space="preserve"> rectifier</w:t>
+              <w:t>, Leaky ReLU rectifier</w:t>
             </w:r>
             <w:r>
               <w:rPr>
@@ -1551,37 +1373,12 @@
                 <w:lang w:val="en-US"/>
               </w:rPr>
             </w:pPr>
-            <w:proofErr w:type="spellStart"/>
-            <w:r>
-              <w:rPr>
-                <w:rFonts w:eastAsia="Times New Roman"/>
-                <w:color w:val="000000"/>
-              </w:rPr>
-              <w:t>Feedforward</w:t>
-            </w:r>
-            <w:proofErr w:type="spellEnd"/>
-            <w:r>
-              <w:rPr>
-                <w:rFonts w:eastAsia="Times New Roman"/>
-                <w:color w:val="000000"/>
-              </w:rPr>
-              <w:t xml:space="preserve">: </w:t>
-            </w:r>
-            <w:proofErr w:type="spellStart"/>
-            <w:r>
-              <w:rPr>
-                <w:rFonts w:eastAsia="Times New Roman"/>
-                <w:color w:val="000000"/>
-              </w:rPr>
-              <w:t>Dense</w:t>
-            </w:r>
-            <w:proofErr w:type="spellEnd"/>
-            <w:r>
-              <w:rPr>
-                <w:rFonts w:eastAsia="Times New Roman"/>
-                <w:color w:val="000000"/>
-              </w:rPr>
-              <w:t xml:space="preserve"> 32 </w:t>
+            <w:r>
+              <w:rPr>
+                <w:rFonts w:eastAsia="Times New Roman"/>
+                <w:color w:val="000000"/>
+              </w:rPr>
+              <w:t xml:space="preserve">Feedforward: Dense 32 </w:t>
             </w:r>
             <w:r>
               <w:rPr>
@@ -1596,23 +1393,7 @@
                 <w:rFonts w:eastAsia="Times New Roman"/>
                 <w:color w:val="000000"/>
               </w:rPr>
-              <w:t xml:space="preserve">– </w:t>
-            </w:r>
-            <w:proofErr w:type="spellStart"/>
-            <w:r>
-              <w:rPr>
-                <w:rFonts w:eastAsia="Times New Roman"/>
-                <w:color w:val="000000"/>
-              </w:rPr>
-              <w:t>Dense</w:t>
-            </w:r>
-            <w:proofErr w:type="spellEnd"/>
-            <w:r>
-              <w:rPr>
-                <w:rFonts w:eastAsia="Times New Roman"/>
-                <w:color w:val="000000"/>
-              </w:rPr>
-              <w:t xml:space="preserve"> 32</w:t>
+              <w:t>– Dense 32</w:t>
             </w:r>
             <w:r>
               <w:rPr>
@@ -1791,27 +1572,66 @@
                 <w:color w:val="000000"/>
                 <w:lang w:val="en-US"/>
               </w:rPr>
-              <w:t xml:space="preserve">(300: Embedding 300 - </w:t>
-            </w:r>
-            <w:r>
-              <w:rPr>
-                <w:rFonts w:eastAsia="Times New Roman"/>
-                <w:color w:val="000000"/>
-                <w:lang w:val="en-US"/>
-              </w:rPr>
-              <w:t xml:space="preserve">CNN </w:t>
-            </w:r>
-            <w:r>
-              <w:rPr>
-                <w:rFonts w:eastAsia="Times New Roman"/>
-                <w:color w:val="000000"/>
-                <w:lang w:val="en-US"/>
-              </w:rPr>
-              <w:t>26-10 –</w:t>
-            </w:r>
-            <w:r>
-              <w:rPr>
-                <w:rFonts w:eastAsia="Times New Roman"/>
+              <w:t xml:space="preserve">(300: Embedding 300 - CNN 26-10 – </w:t>
+            </w:r>
+            <w:r>
+              <w:rPr>
+                <w:rFonts w:eastAsia="Times New Roman"/>
+                <w:color w:val="000000"/>
+                <w:lang w:val="en-US"/>
+              </w:rPr>
+              <w:t xml:space="preserve">Bidirectional </w:t>
+            </w:r>
+            <w:r>
+              <w:rPr>
+                <w:rFonts w:eastAsia="Times New Roman"/>
+                <w:color w:val="000000"/>
+                <w:lang w:val="en-US"/>
+              </w:rPr>
+              <w:t>LSTM 200) + (20: Feedforward 20-10) -&gt; Dense 200-100</w:t>
+            </w:r>
+          </w:p>
+          <w:p>
+            <w:pPr>
+              <w:spacing w:line="240" w:lineRule="auto"/>
+              <w:jc w:val="both"/>
+              <w:rPr>
+                <w:color w:val="000000"/>
+                <w:lang w:val="en-US"/>
+              </w:rPr>
+            </w:pPr>
+            <w:r>
+              <w:rPr>
+                <w:rFonts w:eastAsia="Times New Roman"/>
+                <w:color w:val="000000"/>
+                <w:lang w:val="en-US"/>
+              </w:rPr>
+              <w:t xml:space="preserve">Emb parameters: Padding 100, dict </w:t>
+            </w:r>
+            <w:r>
+              <w:rPr>
+                <w:rFonts w:eastAsia="Times New Roman"/>
+                <w:color w:val="000000"/>
+                <w:lang w:val="en-US"/>
+              </w:rPr>
+              <w:t>1</w:t>
+            </w:r>
+            <w:r>
+              <w:rPr>
+                <w:rFonts w:eastAsia="Times New Roman"/>
+                <w:color w:val="000000"/>
+                <w:lang w:val="en-US"/>
+              </w:rPr>
+              <w:t xml:space="preserve">0000, </w:t>
+            </w:r>
+            <w:r>
+              <w:rPr>
+                <w:color w:val="000000"/>
+              </w:rPr>
+              <w:t>с</w:t>
+            </w:r>
+            <w:r>
+              <w:rPr>
                 <w:color w:val="000000"/>
                 <w:lang w:val="en-US"/>
               </w:rPr>
@@ -1819,113 +1639,172 @@
             </w:r>
             <w:r>
               <w:rPr>
-                <w:rFonts w:eastAsia="Times New Roman"/>
-                <w:color w:val="000000"/>
-                <w:lang w:val="en-US"/>
-              </w:rPr>
-              <w:t>LSTM</w:t>
-            </w:r>
-            <w:r>
-              <w:rPr>
-                <w:rFonts w:eastAsia="Times New Roman"/>
-                <w:color w:val="000000"/>
-                <w:lang w:val="en-US"/>
-              </w:rPr>
-              <w:t xml:space="preserve"> 200)</w:t>
-            </w:r>
-            <w:r>
-              <w:rPr>
-                <w:rFonts w:eastAsia="Times New Roman"/>
-                <w:color w:val="000000"/>
-                <w:lang w:val="en-US"/>
-              </w:rPr>
-              <w:t xml:space="preserve"> + </w:t>
-            </w:r>
-            <w:r>
-              <w:rPr>
-                <w:rFonts w:eastAsia="Times New Roman"/>
-                <w:color w:val="000000"/>
-                <w:lang w:val="en-US"/>
-              </w:rPr>
-              <w:t xml:space="preserve">(20: </w:t>
-            </w:r>
-            <w:r>
-              <w:rPr>
-                <w:rFonts w:eastAsia="Times New Roman"/>
-                <w:color w:val="000000"/>
-                <w:lang w:val="en-US"/>
-              </w:rPr>
-              <w:t>Feedforward</w:t>
-            </w:r>
-            <w:r>
-              <w:rPr>
-                <w:rFonts w:eastAsia="Times New Roman"/>
-                <w:color w:val="000000"/>
-                <w:lang w:val="en-US"/>
-              </w:rPr>
-              <w:t xml:space="preserve"> 20-10) -&gt; Dense 200-100</w:t>
-            </w:r>
-          </w:p>
-          <w:p>
-            <w:pPr>
-              <w:spacing w:line="240" w:lineRule="auto"/>
-              <w:jc w:val="both"/>
-              <w:rPr>
-                <w:color w:val="000000"/>
-                <w:lang w:val="en-US"/>
-              </w:rPr>
-            </w:pPr>
-            <w:proofErr w:type="spellStart"/>
-            <w:r>
-              <w:rPr>
-                <w:rFonts w:eastAsia="Times New Roman"/>
-                <w:color w:val="000000"/>
-                <w:lang w:val="en-US"/>
-              </w:rPr>
-              <w:t>Emb</w:t>
-            </w:r>
-            <w:proofErr w:type="spellEnd"/>
-            <w:r>
-              <w:rPr>
-                <w:rFonts w:eastAsia="Times New Roman"/>
-                <w:color w:val="000000"/>
-                <w:lang w:val="en-US"/>
-              </w:rPr>
-              <w:t xml:space="preserve"> parameters: </w:t>
-            </w:r>
-            <w:r>
-              <w:rPr>
-                <w:rFonts w:eastAsia="Times New Roman"/>
-                <w:color w:val="000000"/>
-                <w:lang w:val="en-US"/>
-              </w:rPr>
-              <w:t>Padding 100</w:t>
-            </w:r>
-            <w:r>
-              <w:rPr>
-                <w:rFonts w:eastAsia="Times New Roman"/>
-                <w:color w:val="000000"/>
-                <w:lang w:val="en-US"/>
-              </w:rPr>
-              <w:t xml:space="preserve">, </w:t>
-            </w:r>
-            <w:proofErr w:type="spellStart"/>
-            <w:r>
-              <w:rPr>
-                <w:rFonts w:eastAsia="Times New Roman"/>
-                <w:color w:val="000000"/>
-                <w:lang w:val="en-US"/>
-              </w:rPr>
-              <w:t>dict</w:t>
-            </w:r>
-            <w:proofErr w:type="spellEnd"/>
-            <w:r>
-              <w:rPr>
-                <w:rFonts w:eastAsia="Times New Roman"/>
-                <w:color w:val="000000"/>
-                <w:lang w:val="en-US"/>
-              </w:rPr>
-              <w:t xml:space="preserve"> </w:t>
+                <w:color w:val="000000"/>
+              </w:rPr>
+              <w:t>обучением</w:t>
+            </w:r>
+            <w:r>
+              <w:rPr>
+                <w:color w:val="000000"/>
+                <w:lang w:val="en-US"/>
+              </w:rPr>
+              <w:t xml:space="preserve"> (</w:t>
+            </w:r>
+            <w:r>
+              <w:rPr>
+                <w:color w:val="000000"/>
+                <w:lang w:val="en-US"/>
+              </w:rPr>
+              <w:t>Trainable = True)</w:t>
+            </w:r>
+          </w:p>
+        </w:tc>
+        <w:tc>
+          <w:tcPr>
+            <w:tcW w:w="2137" w:type="dxa"/>
+            <w:tcBorders>
+              <w:top w:val="single" w:sz="4" w:space="0" w:color="auto"/>
+              <w:left w:val="single" w:sz="4" w:space="0" w:color="auto"/>
+              <w:bottom w:val="single" w:sz="4" w:space="0" w:color="auto"/>
+              <w:right w:val="single" w:sz="4" w:space="0" w:color="auto"/>
+            </w:tcBorders>
+            <w:shd w:val="clear" w:color="auto" w:fill="auto"/>
+            <w:vAlign w:val="center"/>
+          </w:tcPr>
+          <w:p>
+            <w:pPr>
+              <w:spacing w:line="240" w:lineRule="auto"/>
+              <w:jc w:val="center"/>
+              <w:rPr>
+                <w:rFonts w:eastAsia="Times New Roman"/>
+                <w:color w:val="000000"/>
+                <w:lang w:val="en-US"/>
+              </w:rPr>
+            </w:pPr>
+            <w:r>
+              <w:rPr>
+                <w:rFonts w:eastAsia="Times New Roman"/>
+                <w:color w:val="000000"/>
+                <w:lang w:val="en-US"/>
+              </w:rPr>
+              <w:t>0.8</w:t>
+            </w:r>
+            <w:r>
+              <w:rPr>
+                <w:rFonts w:eastAsia="Times New Roman"/>
+                <w:color w:val="000000"/>
+                <w:lang w:val="en-US"/>
+              </w:rPr>
+              <w:t>16</w:t>
+            </w:r>
+          </w:p>
+        </w:tc>
+        <w:tc>
+          <w:tcPr>
+            <w:tcW w:w="1481" w:type="dxa"/>
+            <w:tcBorders>
+              <w:top w:val="single" w:sz="4" w:space="0" w:color="auto"/>
+              <w:left w:val="nil"/>
+              <w:bottom w:val="single" w:sz="4" w:space="0" w:color="auto"/>
+              <w:right w:val="single" w:sz="4" w:space="0" w:color="auto"/>
+            </w:tcBorders>
+            <w:vAlign w:val="center"/>
+          </w:tcPr>
+          <w:p>
+            <w:pPr>
+              <w:spacing w:line="240" w:lineRule="auto"/>
+              <w:jc w:val="center"/>
+              <w:rPr>
+                <w:rFonts w:eastAsia="Times New Roman"/>
+                <w:color w:val="000000"/>
+                <w:lang w:val="en-US"/>
+              </w:rPr>
+            </w:pPr>
+            <w:r>
+              <w:rPr>
+                <w:rFonts w:eastAsia="Times New Roman"/>
+                <w:color w:val="000000"/>
+                <w:lang w:val="en-US"/>
+              </w:rPr>
+              <w:t>0.8</w:t>
+            </w:r>
+            <w:r>
+              <w:rPr>
+                <w:rFonts w:eastAsia="Times New Roman"/>
+                <w:color w:val="000000"/>
+                <w:lang w:val="en-US"/>
+              </w:rPr>
+              <w:t>2</w:t>
+            </w:r>
+          </w:p>
+        </w:tc>
+        <w:tc>
+          <w:tcPr>
+            <w:tcW w:w="1434" w:type="dxa"/>
+            <w:tcBorders>
+              <w:top w:val="single" w:sz="4" w:space="0" w:color="auto"/>
+              <w:left w:val="nil"/>
+              <w:bottom w:val="single" w:sz="4" w:space="0" w:color="auto"/>
+              <w:right w:val="single" w:sz="4" w:space="0" w:color="auto"/>
+            </w:tcBorders>
+            <w:vAlign w:val="center"/>
+          </w:tcPr>
+          <w:p>
+            <w:pPr>
+              <w:spacing w:line="240" w:lineRule="auto"/>
+              <w:jc w:val="center"/>
+              <w:rPr>
+                <w:rFonts w:eastAsia="Times New Roman"/>
+                <w:color w:val="000000"/>
+                <w:lang w:val="en-US"/>
+              </w:rPr>
+            </w:pPr>
+            <w:r>
+              <w:rPr>
+                <w:rFonts w:eastAsia="Times New Roman"/>
+                <w:color w:val="000000"/>
+                <w:lang w:val="en-US"/>
+              </w:rPr>
+              <w:t>0.8</w:t>
+            </w:r>
+            <w:r>
+              <w:rPr>
+                <w:rFonts w:eastAsia="Times New Roman"/>
+                <w:color w:val="000000"/>
+                <w:lang w:val="en-US"/>
+              </w:rPr>
+              <w:t>2</w:t>
+            </w:r>
+          </w:p>
+        </w:tc>
+        <w:tc>
+          <w:tcPr>
+            <w:tcW w:w="1434" w:type="dxa"/>
+            <w:tcBorders>
+              <w:top w:val="single" w:sz="4" w:space="0" w:color="auto"/>
+              <w:left w:val="nil"/>
+              <w:bottom w:val="single" w:sz="4" w:space="0" w:color="auto"/>
+              <w:right w:val="single" w:sz="4" w:space="0" w:color="auto"/>
+            </w:tcBorders>
+            <w:vAlign w:val="center"/>
+          </w:tcPr>
+          <w:p>
+            <w:pPr>
+              <w:spacing w:line="240" w:lineRule="auto"/>
+              <w:jc w:val="center"/>
+              <w:rPr>
+                <w:rFonts w:eastAsia="Times New Roman"/>
+                <w:color w:val="000000"/>
+                <w:lang w:val="en-US"/>
+              </w:rPr>
+            </w:pPr>
+            <w:r>
+              <w:rPr>
+                <w:rFonts w:eastAsia="Times New Roman"/>
+                <w:color w:val="000000"/>
+                <w:lang w:val="en-US"/>
+              </w:rPr>
+              <w:t>0.8</w:t>
             </w:r>
             <w:r>
               <w:rPr>
@@ -1934,181 +1813,9 @@
                 <w:lang w:val="en-US"/>
               </w:rPr>
               <w:t>1</w:t>
-            </w:r>
-            <w:r>
-              <w:rPr>
-                <w:rFonts w:eastAsia="Times New Roman"/>
-                <w:color w:val="000000"/>
-                <w:lang w:val="en-US"/>
-              </w:rPr>
-              <w:t>0000</w:t>
-            </w:r>
-            <w:r>
-              <w:rPr>
-                <w:rFonts w:eastAsia="Times New Roman"/>
-                <w:color w:val="000000"/>
-                <w:lang w:val="en-US"/>
-              </w:rPr>
-              <w:t xml:space="preserve">, </w:t>
-            </w:r>
-            <w:r>
-              <w:rPr>
-                <w:color w:val="000000"/>
-              </w:rPr>
-              <w:t>с</w:t>
-            </w:r>
-            <w:r>
-              <w:rPr>
-                <w:color w:val="000000"/>
-                <w:lang w:val="en-US"/>
-              </w:rPr>
-              <w:t xml:space="preserve"> </w:t>
-            </w:r>
-            <w:r>
-              <w:rPr>
-                <w:color w:val="000000"/>
-              </w:rPr>
-              <w:t>обучением</w:t>
-            </w:r>
-            <w:r>
-              <w:rPr>
-                <w:color w:val="000000"/>
-                <w:lang w:val="en-US"/>
-              </w:rPr>
-              <w:t xml:space="preserve"> (</w:t>
-            </w:r>
-            <w:r>
-              <w:rPr>
-                <w:color w:val="000000"/>
-                <w:lang w:val="en-US"/>
-              </w:rPr>
-              <w:t>Trainable = True)</w:t>
-            </w:r>
-          </w:p>
-        </w:tc>
-        <w:tc>
-          <w:tcPr>
-            <w:tcW w:w="2137" w:type="dxa"/>
-            <w:tcBorders>
-              <w:top w:val="single" w:sz="4" w:space="0" w:color="auto"/>
-              <w:left w:val="single" w:sz="4" w:space="0" w:color="auto"/>
-              <w:bottom w:val="single" w:sz="4" w:space="0" w:color="auto"/>
-              <w:right w:val="single" w:sz="4" w:space="0" w:color="auto"/>
-            </w:tcBorders>
-            <w:shd w:val="clear" w:color="auto" w:fill="auto"/>
-            <w:vAlign w:val="center"/>
-          </w:tcPr>
-          <w:p>
-            <w:pPr>
-              <w:spacing w:line="240" w:lineRule="auto"/>
-              <w:jc w:val="center"/>
-              <w:rPr>
-                <w:rFonts w:eastAsia="Times New Roman"/>
-                <w:color w:val="000000"/>
-                <w:lang w:val="en-US"/>
-              </w:rPr>
-            </w:pPr>
-            <w:r>
-              <w:rPr>
-                <w:rFonts w:eastAsia="Times New Roman"/>
-                <w:color w:val="000000"/>
-                <w:lang w:val="en-US"/>
-              </w:rPr>
-              <w:t>0.79</w:t>
-            </w:r>
-          </w:p>
-        </w:tc>
-        <w:tc>
-          <w:tcPr>
-            <w:tcW w:w="1481" w:type="dxa"/>
-            <w:tcBorders>
-              <w:top w:val="single" w:sz="4" w:space="0" w:color="auto"/>
-              <w:left w:val="nil"/>
-              <w:bottom w:val="single" w:sz="4" w:space="0" w:color="auto"/>
-              <w:right w:val="single" w:sz="4" w:space="0" w:color="auto"/>
-            </w:tcBorders>
-            <w:vAlign w:val="center"/>
-          </w:tcPr>
-          <w:p>
-            <w:pPr>
-              <w:spacing w:line="240" w:lineRule="auto"/>
-              <w:jc w:val="center"/>
-              <w:rPr>
-                <w:rFonts w:eastAsia="Times New Roman"/>
-                <w:color w:val="000000"/>
-                <w:lang w:val="en-US"/>
-              </w:rPr>
-            </w:pPr>
-            <w:r>
-              <w:rPr>
-                <w:rFonts w:eastAsia="Times New Roman"/>
-                <w:color w:val="000000"/>
-                <w:lang w:val="en-US"/>
-              </w:rPr>
-              <w:t>0.79</w:t>
             </w:r>
             <w:bookmarkStart w:id="0" w:name="_GoBack"/>
             <w:bookmarkEnd w:id="0"/>
-          </w:p>
-        </w:tc>
-        <w:tc>
-          <w:tcPr>
-            <w:tcW w:w="1434" w:type="dxa"/>
-            <w:tcBorders>
-              <w:top w:val="single" w:sz="4" w:space="0" w:color="auto"/>
-              <w:left w:val="nil"/>
-              <w:bottom w:val="single" w:sz="4" w:space="0" w:color="auto"/>
-              <w:right w:val="single" w:sz="4" w:space="0" w:color="auto"/>
-            </w:tcBorders>
-            <w:vAlign w:val="center"/>
-          </w:tcPr>
-          <w:p>
-            <w:pPr>
-              <w:spacing w:line="240" w:lineRule="auto"/>
-              <w:jc w:val="center"/>
-              <w:rPr>
-                <w:rFonts w:eastAsia="Times New Roman"/>
-                <w:color w:val="000000"/>
-                <w:lang w:val="en-US"/>
-              </w:rPr>
-            </w:pPr>
-            <w:r>
-              <w:rPr>
-                <w:rFonts w:eastAsia="Times New Roman"/>
-                <w:color w:val="000000"/>
-                <w:lang w:val="en-US"/>
-              </w:rPr>
-              <w:t>0.79</w:t>
-            </w:r>
-          </w:p>
-        </w:tc>
-        <w:tc>
-          <w:tcPr>
-            <w:tcW w:w="1434" w:type="dxa"/>
-            <w:tcBorders>
-              <w:top w:val="single" w:sz="4" w:space="0" w:color="auto"/>
-              <w:left w:val="nil"/>
-              <w:bottom w:val="single" w:sz="4" w:space="0" w:color="auto"/>
-              <w:right w:val="single" w:sz="4" w:space="0" w:color="auto"/>
-            </w:tcBorders>
-            <w:vAlign w:val="center"/>
-          </w:tcPr>
-          <w:p>
-            <w:pPr>
-              <w:spacing w:line="240" w:lineRule="auto"/>
-              <w:jc w:val="center"/>
-              <w:rPr>
-                <w:color w:val="000000"/>
-              </w:rPr>
-            </w:pPr>
-            <w:r>
-              <w:rPr>
-                <w:rFonts w:eastAsia="Times New Roman"/>
-                <w:color w:val="000000"/>
-                <w:lang w:val="en-US"/>
-              </w:rPr>
-              <w:t>0.79</w:t>
-            </w:r>
           </w:p>
         </w:tc>
       </w:tr>
@@ -2132,12 +1839,529 @@
           <w:p>
             <w:pPr>
               <w:spacing w:line="240" w:lineRule="auto"/>
+              <w:jc w:val="both"/>
+              <w:rPr>
+                <w:rFonts w:eastAsia="Times New Roman"/>
+                <w:color w:val="000000"/>
+                <w:lang w:val="en-US"/>
+              </w:rPr>
+            </w:pPr>
+            <w:r>
+              <w:rPr>
+                <w:rFonts w:eastAsia="Times New Roman"/>
+                <w:color w:val="000000"/>
+                <w:lang w:val="en-US"/>
+              </w:rPr>
+              <w:t xml:space="preserve">(300: Embedding 300 </w:t>
+            </w:r>
+            <w:r>
+              <w:rPr>
+                <w:rFonts w:eastAsia="Times New Roman"/>
+                <w:color w:val="000000"/>
+                <w:lang w:val="en-US"/>
+              </w:rPr>
+              <w:t>–</w:t>
+            </w:r>
+            <w:r>
+              <w:rPr>
+                <w:rFonts w:eastAsia="Times New Roman"/>
+                <w:color w:val="000000"/>
+                <w:lang w:val="en-US"/>
+              </w:rPr>
+              <w:t xml:space="preserve"> </w:t>
+            </w:r>
+            <w:r>
+              <w:rPr>
+                <w:rFonts w:eastAsia="Times New Roman"/>
+                <w:color w:val="000000"/>
+                <w:lang w:val="en-US"/>
+              </w:rPr>
+              <w:t xml:space="preserve">Bidirectional </w:t>
+            </w:r>
+            <w:r>
+              <w:rPr>
+                <w:rFonts w:eastAsia="Times New Roman"/>
+                <w:color w:val="000000"/>
+                <w:lang w:val="en-US"/>
+              </w:rPr>
+              <w:t>LSTM 200) + (20: Feedforward 20-10) -&gt; Dense 200-100</w:t>
+            </w:r>
+          </w:p>
+          <w:p>
+            <w:pPr>
+              <w:spacing w:line="240" w:lineRule="auto"/>
+              <w:jc w:val="both"/>
+              <w:rPr>
+                <w:rFonts w:eastAsia="Times New Roman"/>
+                <w:color w:val="000000"/>
+                <w:lang w:val="en-US"/>
+              </w:rPr>
+            </w:pPr>
+            <w:r>
+              <w:rPr>
+                <w:rFonts w:eastAsia="Times New Roman"/>
+                <w:color w:val="000000"/>
+                <w:lang w:val="en-US"/>
+              </w:rPr>
+              <w:t xml:space="preserve">Emb parameters: Padding 100, dict </w:t>
+            </w:r>
+            <w:r>
+              <w:rPr>
+                <w:rFonts w:eastAsia="Times New Roman"/>
+                <w:color w:val="000000"/>
+                <w:lang w:val="en-US"/>
+              </w:rPr>
+              <w:t>1</w:t>
+            </w:r>
+            <w:r>
+              <w:rPr>
+                <w:rFonts w:eastAsia="Times New Roman"/>
+                <w:color w:val="000000"/>
+                <w:lang w:val="en-US"/>
+              </w:rPr>
+              <w:t xml:space="preserve">0000, </w:t>
+            </w:r>
+            <w:r>
+              <w:rPr>
+                <w:color w:val="000000"/>
+              </w:rPr>
+              <w:t>с</w:t>
+            </w:r>
+            <w:r>
+              <w:rPr>
+                <w:color w:val="000000"/>
+                <w:lang w:val="en-US"/>
+              </w:rPr>
+              <w:t xml:space="preserve"> </w:t>
+            </w:r>
+            <w:r>
+              <w:rPr>
+                <w:color w:val="000000"/>
+              </w:rPr>
+              <w:t>обучением</w:t>
+            </w:r>
+            <w:r>
+              <w:rPr>
+                <w:color w:val="000000"/>
+                <w:lang w:val="en-US"/>
+              </w:rPr>
+              <w:t xml:space="preserve"> (</w:t>
+            </w:r>
+            <w:r>
+              <w:rPr>
+                <w:color w:val="000000"/>
+                <w:lang w:val="en-US"/>
+              </w:rPr>
+              <w:t>Trainable = True)</w:t>
+            </w:r>
+          </w:p>
+        </w:tc>
+        <w:tc>
+          <w:tcPr>
+            <w:tcW w:w="2137" w:type="dxa"/>
+            <w:tcBorders>
+              <w:top w:val="single" w:sz="4" w:space="0" w:color="auto"/>
+              <w:left w:val="single" w:sz="4" w:space="0" w:color="auto"/>
+              <w:bottom w:val="single" w:sz="4" w:space="0" w:color="auto"/>
+              <w:right w:val="single" w:sz="4" w:space="0" w:color="auto"/>
+            </w:tcBorders>
+            <w:shd w:val="clear" w:color="auto" w:fill="auto"/>
+            <w:vAlign w:val="center"/>
+          </w:tcPr>
+          <w:p>
+            <w:pPr>
+              <w:spacing w:line="240" w:lineRule="auto"/>
+              <w:jc w:val="center"/>
+              <w:rPr>
+                <w:rFonts w:eastAsia="Times New Roman"/>
+                <w:color w:val="000000"/>
+                <w:lang w:val="en-US"/>
+              </w:rPr>
+            </w:pPr>
+            <w:r>
+              <w:rPr>
+                <w:rFonts w:eastAsia="Times New Roman"/>
+                <w:color w:val="000000"/>
+                <w:lang w:val="en-US"/>
+              </w:rPr>
+              <w:t>0.837</w:t>
+            </w:r>
+          </w:p>
+        </w:tc>
+        <w:tc>
+          <w:tcPr>
+            <w:tcW w:w="1481" w:type="dxa"/>
+            <w:tcBorders>
+              <w:top w:val="single" w:sz="4" w:space="0" w:color="auto"/>
+              <w:left w:val="nil"/>
+              <w:bottom w:val="single" w:sz="4" w:space="0" w:color="auto"/>
+              <w:right w:val="single" w:sz="4" w:space="0" w:color="auto"/>
+            </w:tcBorders>
+            <w:vAlign w:val="center"/>
+          </w:tcPr>
+          <w:p>
+            <w:pPr>
+              <w:spacing w:line="240" w:lineRule="auto"/>
+              <w:jc w:val="center"/>
+              <w:rPr>
+                <w:rFonts w:eastAsia="Times New Roman"/>
+                <w:color w:val="000000"/>
+                <w:lang w:val="en-US"/>
+              </w:rPr>
+            </w:pPr>
+            <w:r>
+              <w:rPr>
+                <w:rFonts w:eastAsia="Times New Roman"/>
+                <w:color w:val="000000"/>
+                <w:lang w:val="en-US"/>
+              </w:rPr>
+              <w:t>0.84</w:t>
+            </w:r>
+          </w:p>
+        </w:tc>
+        <w:tc>
+          <w:tcPr>
+            <w:tcW w:w="1434" w:type="dxa"/>
+            <w:tcBorders>
+              <w:top w:val="single" w:sz="4" w:space="0" w:color="auto"/>
+              <w:left w:val="nil"/>
+              <w:bottom w:val="single" w:sz="4" w:space="0" w:color="auto"/>
+              <w:right w:val="single" w:sz="4" w:space="0" w:color="auto"/>
+            </w:tcBorders>
+            <w:vAlign w:val="center"/>
+          </w:tcPr>
+          <w:p>
+            <w:pPr>
+              <w:spacing w:line="240" w:lineRule="auto"/>
+              <w:jc w:val="center"/>
+              <w:rPr>
+                <w:rFonts w:eastAsia="Times New Roman"/>
+                <w:color w:val="000000"/>
+                <w:lang w:val="en-US"/>
+              </w:rPr>
+            </w:pPr>
+            <w:r>
+              <w:rPr>
+                <w:rFonts w:eastAsia="Times New Roman"/>
+                <w:color w:val="000000"/>
+                <w:lang w:val="en-US"/>
+              </w:rPr>
+              <w:t>0.84</w:t>
+            </w:r>
+          </w:p>
+        </w:tc>
+        <w:tc>
+          <w:tcPr>
+            <w:tcW w:w="1434" w:type="dxa"/>
+            <w:tcBorders>
+              <w:top w:val="single" w:sz="4" w:space="0" w:color="auto"/>
+              <w:left w:val="nil"/>
+              <w:bottom w:val="single" w:sz="4" w:space="0" w:color="auto"/>
+              <w:right w:val="single" w:sz="4" w:space="0" w:color="auto"/>
+            </w:tcBorders>
+            <w:vAlign w:val="center"/>
+          </w:tcPr>
+          <w:p>
+            <w:pPr>
+              <w:spacing w:line="240" w:lineRule="auto"/>
+              <w:jc w:val="center"/>
+              <w:rPr>
+                <w:rFonts w:eastAsia="Times New Roman"/>
+                <w:color w:val="000000"/>
+                <w:lang w:val="en-US"/>
+              </w:rPr>
+            </w:pPr>
+            <w:r>
+              <w:rPr>
+                <w:rFonts w:eastAsia="Times New Roman"/>
+                <w:color w:val="000000"/>
+                <w:lang w:val="en-US"/>
+              </w:rPr>
+              <w:t>0.83</w:t>
+            </w:r>
+          </w:p>
+        </w:tc>
+      </w:tr>
+      <w:tr>
+        <w:trPr>
+          <w:trHeight w:val="288"/>
+          <w:jc w:val="center"/>
+        </w:trPr>
+        <w:tc>
+          <w:tcPr>
+            <w:tcW w:w="2859" w:type="dxa"/>
+            <w:tcBorders>
+              <w:top w:val="single" w:sz="4" w:space="0" w:color="auto"/>
+              <w:left w:val="single" w:sz="4" w:space="0" w:color="auto"/>
+              <w:bottom w:val="single" w:sz="4" w:space="0" w:color="auto"/>
+              <w:right w:val="single" w:sz="4" w:space="0" w:color="auto"/>
+            </w:tcBorders>
+            <w:shd w:val="clear" w:color="auto" w:fill="auto"/>
+            <w:vAlign w:val="center"/>
+          </w:tcPr>
+          <w:p>
+            <w:pPr>
+              <w:spacing w:line="240" w:lineRule="auto"/>
+              <w:jc w:val="both"/>
+              <w:rPr>
+                <w:rFonts w:eastAsia="Times New Roman"/>
+                <w:color w:val="000000"/>
+                <w:lang w:val="en-US"/>
+              </w:rPr>
+            </w:pPr>
+            <w:r>
+              <w:rPr>
+                <w:rFonts w:eastAsia="Times New Roman"/>
+                <w:color w:val="000000"/>
+                <w:lang w:val="en-US"/>
+              </w:rPr>
+              <w:t>(300: Embedding 300 - CNN 26-10) + (20: Feedforward 20-10) -&gt; Dense 200-100</w:t>
+            </w:r>
+          </w:p>
+          <w:p>
+            <w:pPr>
+              <w:spacing w:line="240" w:lineRule="auto"/>
+              <w:jc w:val="both"/>
+              <w:rPr>
+                <w:rFonts w:eastAsia="Times New Roman"/>
+                <w:color w:val="000000"/>
+                <w:lang w:val="en-US"/>
+              </w:rPr>
+            </w:pPr>
+            <w:r>
+              <w:rPr>
+                <w:rFonts w:eastAsia="Times New Roman"/>
+                <w:color w:val="000000"/>
+                <w:lang w:val="en-US"/>
+              </w:rPr>
+              <w:t xml:space="preserve">Emb parameters: Padding 100, dict </w:t>
+            </w:r>
+            <w:r>
+              <w:rPr>
+                <w:rFonts w:eastAsia="Times New Roman"/>
+                <w:color w:val="000000"/>
+                <w:lang w:val="en-US"/>
+              </w:rPr>
+              <w:t>all words</w:t>
+            </w:r>
+            <w:r>
+              <w:rPr>
+                <w:rFonts w:eastAsia="Times New Roman"/>
+                <w:color w:val="000000"/>
+                <w:lang w:val="en-US"/>
+              </w:rPr>
+              <w:t xml:space="preserve">, </w:t>
+            </w:r>
+            <w:r>
+              <w:rPr>
+                <w:color w:val="000000"/>
+              </w:rPr>
+              <w:t>с</w:t>
+            </w:r>
+            <w:r>
+              <w:rPr>
+                <w:color w:val="000000"/>
+                <w:lang w:val="en-US"/>
+              </w:rPr>
+              <w:t xml:space="preserve"> </w:t>
+            </w:r>
+            <w:r>
+              <w:rPr>
+                <w:color w:val="000000"/>
+              </w:rPr>
+              <w:t>обучением</w:t>
+            </w:r>
+            <w:r>
+              <w:rPr>
+                <w:color w:val="000000"/>
+                <w:lang w:val="en-US"/>
+              </w:rPr>
+              <w:t xml:space="preserve"> (</w:t>
+            </w:r>
+            <w:r>
+              <w:rPr>
+                <w:color w:val="000000"/>
+                <w:lang w:val="en-US"/>
+              </w:rPr>
+              <w:t>Trainable = True)</w:t>
+            </w:r>
+          </w:p>
+        </w:tc>
+        <w:tc>
+          <w:tcPr>
+            <w:tcW w:w="2137" w:type="dxa"/>
+            <w:tcBorders>
+              <w:top w:val="single" w:sz="4" w:space="0" w:color="auto"/>
+              <w:left w:val="single" w:sz="4" w:space="0" w:color="auto"/>
+              <w:bottom w:val="single" w:sz="4" w:space="0" w:color="auto"/>
+              <w:right w:val="single" w:sz="4" w:space="0" w:color="auto"/>
+            </w:tcBorders>
+            <w:shd w:val="clear" w:color="auto" w:fill="auto"/>
+            <w:vAlign w:val="center"/>
+          </w:tcPr>
+          <w:p>
+            <w:pPr>
+              <w:spacing w:line="240" w:lineRule="auto"/>
+              <w:jc w:val="center"/>
+              <w:rPr>
+                <w:rFonts w:eastAsia="Times New Roman"/>
+                <w:color w:val="000000"/>
+                <w:lang w:val="en-US"/>
+              </w:rPr>
+            </w:pPr>
+            <w:r>
+              <w:rPr>
+                <w:rFonts w:eastAsia="Times New Roman"/>
+                <w:color w:val="000000"/>
+                <w:lang w:val="en-US"/>
+              </w:rPr>
+              <w:t>0.8</w:t>
+            </w:r>
+            <w:r>
+              <w:rPr>
+                <w:rFonts w:eastAsia="Times New Roman"/>
+                <w:color w:val="000000"/>
+                <w:lang w:val="en-US"/>
+              </w:rPr>
+              <w:t>3</w:t>
+            </w:r>
+            <w:r>
+              <w:rPr>
+                <w:rFonts w:eastAsia="Times New Roman"/>
+                <w:color w:val="000000"/>
+                <w:lang w:val="en-US"/>
+              </w:rPr>
+              <w:t>9</w:t>
+            </w:r>
+          </w:p>
+        </w:tc>
+        <w:tc>
+          <w:tcPr>
+            <w:tcW w:w="1481" w:type="dxa"/>
+            <w:tcBorders>
+              <w:top w:val="single" w:sz="4" w:space="0" w:color="auto"/>
+              <w:left w:val="nil"/>
+              <w:bottom w:val="single" w:sz="4" w:space="0" w:color="auto"/>
+              <w:right w:val="single" w:sz="4" w:space="0" w:color="auto"/>
+            </w:tcBorders>
+            <w:vAlign w:val="center"/>
+          </w:tcPr>
+          <w:p>
+            <w:pPr>
+              <w:spacing w:line="240" w:lineRule="auto"/>
+              <w:jc w:val="center"/>
+              <w:rPr>
+                <w:rFonts w:eastAsia="Times New Roman"/>
+                <w:color w:val="000000"/>
+                <w:lang w:val="en-US"/>
+              </w:rPr>
+            </w:pPr>
+            <w:r>
+              <w:rPr>
+                <w:rFonts w:eastAsia="Times New Roman"/>
+                <w:color w:val="000000"/>
+                <w:lang w:val="en-US"/>
+              </w:rPr>
+              <w:t>0.84</w:t>
+            </w:r>
+          </w:p>
+        </w:tc>
+        <w:tc>
+          <w:tcPr>
+            <w:tcW w:w="1434" w:type="dxa"/>
+            <w:tcBorders>
+              <w:top w:val="single" w:sz="4" w:space="0" w:color="auto"/>
+              <w:left w:val="nil"/>
+              <w:bottom w:val="single" w:sz="4" w:space="0" w:color="auto"/>
+              <w:right w:val="single" w:sz="4" w:space="0" w:color="auto"/>
+            </w:tcBorders>
+            <w:vAlign w:val="center"/>
+          </w:tcPr>
+          <w:p>
+            <w:pPr>
+              <w:spacing w:line="240" w:lineRule="auto"/>
+              <w:jc w:val="center"/>
+              <w:rPr>
+                <w:rFonts w:eastAsia="Times New Roman"/>
+                <w:color w:val="000000"/>
+                <w:lang w:val="en-US"/>
+              </w:rPr>
+            </w:pPr>
+            <w:r>
+              <w:rPr>
+                <w:rFonts w:eastAsia="Times New Roman"/>
+                <w:color w:val="000000"/>
+                <w:lang w:val="en-US"/>
+              </w:rPr>
+              <w:t>0.84</w:t>
+            </w:r>
+          </w:p>
+        </w:tc>
+        <w:tc>
+          <w:tcPr>
+            <w:tcW w:w="1434" w:type="dxa"/>
+            <w:tcBorders>
+              <w:top w:val="single" w:sz="4" w:space="0" w:color="auto"/>
+              <w:left w:val="nil"/>
+              <w:bottom w:val="single" w:sz="4" w:space="0" w:color="auto"/>
+              <w:right w:val="single" w:sz="4" w:space="0" w:color="auto"/>
+            </w:tcBorders>
+            <w:vAlign w:val="center"/>
+          </w:tcPr>
+          <w:p>
+            <w:pPr>
+              <w:spacing w:line="240" w:lineRule="auto"/>
+              <w:jc w:val="center"/>
+              <w:rPr>
+                <w:rFonts w:eastAsia="Times New Roman"/>
+                <w:color w:val="000000"/>
+                <w:lang w:val="en-US"/>
+              </w:rPr>
+            </w:pPr>
+            <w:r>
+              <w:rPr>
+                <w:rFonts w:eastAsia="Times New Roman"/>
+                <w:color w:val="000000"/>
+                <w:lang w:val="en-US"/>
+              </w:rPr>
+              <w:t>0.8</w:t>
+            </w:r>
+            <w:r>
+              <w:rPr>
+                <w:rFonts w:eastAsia="Times New Roman"/>
+                <w:color w:val="000000"/>
+                <w:lang w:val="en-US"/>
+              </w:rPr>
+              <w:t>3</w:t>
+            </w:r>
+          </w:p>
+        </w:tc>
+      </w:tr>
+      <w:tr>
+        <w:trPr>
+          <w:trHeight w:val="288"/>
+          <w:jc w:val="center"/>
+        </w:trPr>
+        <w:tc>
+          <w:tcPr>
+            <w:tcW w:w="2859" w:type="dxa"/>
+            <w:tcBorders>
+              <w:top w:val="single" w:sz="4" w:space="0" w:color="auto"/>
+              <w:left w:val="single" w:sz="4" w:space="0" w:color="auto"/>
+              <w:bottom w:val="single" w:sz="4" w:space="0" w:color="auto"/>
+              <w:right w:val="single" w:sz="4" w:space="0" w:color="auto"/>
+            </w:tcBorders>
+            <w:shd w:val="clear" w:color="auto" w:fill="auto"/>
+            <w:vAlign w:val="center"/>
+          </w:tcPr>
+          <w:p>
+            <w:pPr>
+              <w:spacing w:line="240" w:lineRule="auto"/>
               <w:rPr>
                 <w:shd w:val="clear" w:color="auto" w:fill="FFFFFF"/>
                 <w:lang w:val="en-US"/>
               </w:rPr>
             </w:pPr>
-            <w:proofErr w:type="spellStart"/>
             <w:r>
               <w:rPr>
                 <w:shd w:val="clear" w:color="auto" w:fill="FFFFFF"/>
@@ -2145,7 +2369,6 @@
               </w:rPr>
               <w:t>FastText</w:t>
             </w:r>
-            <w:proofErr w:type="spellEnd"/>
           </w:p>
         </w:tc>
         <w:tc>
@@ -2334,25 +2557,7 @@
           <w:sz w:val="24"/>
           <w:szCs w:val="24"/>
         </w:rPr>
-        <w:t xml:space="preserve">используется в сочетании с </w:t>
-      </w:r>
-      <w:proofErr w:type="spellStart"/>
-      <w:r>
-        <w:rPr>
-          <w:rFonts w:ascii="Times New Roman" w:hAnsi="Times New Roman" w:cs="Times New Roman"/>
-          <w:sz w:val="24"/>
-          <w:szCs w:val="24"/>
-        </w:rPr>
-        <w:t>эмбеддинг</w:t>
-      </w:r>
-      <w:proofErr w:type="spellEnd"/>
-      <w:r>
-        <w:rPr>
-          <w:rFonts w:ascii="Times New Roman" w:hAnsi="Times New Roman" w:cs="Times New Roman"/>
-          <w:sz w:val="24"/>
-          <w:szCs w:val="24"/>
-        </w:rPr>
-        <w:t xml:space="preserve"> слоем, что я и применил.</w:t>
+        <w:t>используется в сочетании с эмбеддинг слоем, что я и применил.</w:t>
       </w:r>
     </w:p>
     <w:p>
@@ -2370,6 +2575,7 @@
           <w:sz w:val="24"/>
           <w:szCs w:val="24"/>
         </w:rPr>
+        <w:lastRenderedPageBreak/>
         <w:t xml:space="preserve">Он и занял большую часть времени: обучение очень долгое, и откалибровать для оптимальных параметров сложно. В конечном счёте я решил получить хоть какой-то результат с </w:t>
       </w:r>
       <w:r>
@@ -2437,7 +2643,6 @@
         </w:rPr>
         <w:t xml:space="preserve">, и всё равно 5 минут на эпоху – и все равно уже лучшие результаты, не считая </w:t>
       </w:r>
-      <w:proofErr w:type="spellStart"/>
       <w:r>
         <w:rPr>
           <w:rFonts w:ascii="Times New Roman" w:hAnsi="Times New Roman" w:cs="Times New Roman"/>
@@ -2447,7 +2652,6 @@
         </w:rPr>
         <w:t>FastText</w:t>
       </w:r>
-      <w:proofErr w:type="spellEnd"/>
       <w:r>
         <w:rPr>
           <w:rFonts w:ascii="Times New Roman" w:hAnsi="Times New Roman" w:cs="Times New Roman"/>
@@ -2498,25 +2702,7 @@
           <w:sz w:val="24"/>
           <w:szCs w:val="24"/>
         </w:rPr>
-        <w:t xml:space="preserve">, </w:t>
-      </w:r>
-      <w:proofErr w:type="spellStart"/>
-      <w:r>
-        <w:rPr>
-          <w:rFonts w:ascii="Times New Roman" w:hAnsi="Times New Roman" w:cs="Times New Roman"/>
-          <w:sz w:val="24"/>
-          <w:szCs w:val="24"/>
-        </w:rPr>
-        <w:t>комбо</w:t>
-      </w:r>
-      <w:proofErr w:type="spellEnd"/>
-      <w:r>
-        <w:rPr>
-          <w:rFonts w:ascii="Times New Roman" w:hAnsi="Times New Roman" w:cs="Times New Roman"/>
-          <w:sz w:val="24"/>
-          <w:szCs w:val="24"/>
-        </w:rPr>
-        <w:t xml:space="preserve"> 310-320 и прочее </w:t>
+        <w:t xml:space="preserve">, комбо 310-320 и прочее </w:t>
       </w:r>
       <w:r>
         <w:rPr>
@@ -2767,7 +2953,6 @@
                 <w:lang w:val="de-DE"/>
               </w:rPr>
             </w:pPr>
-            <w:proofErr w:type="spellStart"/>
             <w:r>
               <w:rPr>
                 <w:rFonts w:ascii="Times New Roman" w:hAnsi="Times New Roman" w:cs="Times New Roman"/>
@@ -2777,7 +2962,6 @@
               </w:rPr>
               <w:t>ComplementNB</w:t>
             </w:r>
-            <w:proofErr w:type="spellEnd"/>
           </w:p>
         </w:tc>
         <w:tc>
@@ -2904,7 +3088,6 @@
                 <w:lang w:val="en-US"/>
               </w:rPr>
             </w:pPr>
-            <w:proofErr w:type="spellStart"/>
             <w:r>
               <w:rPr>
                 <w:rFonts w:ascii="Times New Roman" w:hAnsi="Times New Roman" w:cs="Times New Roman"/>
@@ -2914,7 +3097,6 @@
               </w:rPr>
               <w:t>LinearSVC</w:t>
             </w:r>
-            <w:proofErr w:type="spellEnd"/>
           </w:p>
         </w:tc>
         <w:tc>
@@ -3033,7 +3215,6 @@
                 <w:szCs w:val="24"/>
                 <w:lang w:val="en-US"/>
               </w:rPr>
-              <w:lastRenderedPageBreak/>
               <w:t>Random Forest Classifier</w:t>
             </w:r>
           </w:p>
@@ -3174,47 +3355,7 @@
                 <w:szCs w:val="24"/>
                 <w:lang w:val="en-US"/>
               </w:rPr>
-              <w:t xml:space="preserve"> (gauss – </w:t>
-            </w:r>
-            <w:proofErr w:type="spellStart"/>
-            <w:r>
-              <w:rPr>
-                <w:rFonts w:ascii="Times New Roman" w:hAnsi="Times New Roman" w:cs="Times New Roman"/>
-                <w:sz w:val="24"/>
-                <w:szCs w:val="24"/>
-                <w:lang w:val="en-US"/>
-              </w:rPr>
-              <w:t>linsvc</w:t>
-            </w:r>
-            <w:proofErr w:type="spellEnd"/>
-            <w:r>
-              <w:rPr>
-                <w:rFonts w:ascii="Times New Roman" w:hAnsi="Times New Roman" w:cs="Times New Roman"/>
-                <w:sz w:val="24"/>
-                <w:szCs w:val="24"/>
-                <w:lang w:val="en-US"/>
-              </w:rPr>
-              <w:t xml:space="preserve"> – </w:t>
-            </w:r>
-            <w:proofErr w:type="spellStart"/>
-            <w:r>
-              <w:rPr>
-                <w:rFonts w:ascii="Times New Roman" w:hAnsi="Times New Roman" w:cs="Times New Roman"/>
-                <w:sz w:val="24"/>
-                <w:szCs w:val="24"/>
-                <w:lang w:val="en-US"/>
-              </w:rPr>
-              <w:t>rfc</w:t>
-            </w:r>
-            <w:proofErr w:type="spellEnd"/>
-            <w:r>
-              <w:rPr>
-                <w:rFonts w:ascii="Times New Roman" w:hAnsi="Times New Roman" w:cs="Times New Roman"/>
-                <w:sz w:val="24"/>
-                <w:szCs w:val="24"/>
-                <w:lang w:val="en-US"/>
-              </w:rPr>
-              <w:t xml:space="preserve"> 100)</w:t>
+              <w:t xml:space="preserve"> (gauss – linsvc – rfc 100)</w:t>
             </w:r>
           </w:p>
         </w:tc>
@@ -3348,27 +3489,7 @@
           <w:szCs w:val="24"/>
           <w:lang w:val="en-US"/>
         </w:rPr>
-        <w:t xml:space="preserve"> (</w:t>
-      </w:r>
-      <w:proofErr w:type="spellStart"/>
-      <w:r>
-        <w:rPr>
-          <w:rFonts w:ascii="Times New Roman" w:hAnsi="Times New Roman" w:cs="Times New Roman"/>
-          <w:sz w:val="24"/>
-          <w:szCs w:val="24"/>
-          <w:lang w:val="en-US"/>
-        </w:rPr>
-        <w:t>BoW</w:t>
-      </w:r>
-      <w:proofErr w:type="spellEnd"/>
-      <w:r>
-        <w:rPr>
-          <w:rFonts w:ascii="Times New Roman" w:hAnsi="Times New Roman" w:cs="Times New Roman"/>
-          <w:sz w:val="24"/>
-          <w:szCs w:val="24"/>
-          <w:lang w:val="en-US"/>
-        </w:rPr>
-        <w:t>)</w:t>
+        <w:t xml:space="preserve"> (BoW)</w:t>
       </w:r>
       <w:r>
         <w:rPr>
@@ -3528,7 +3649,6 @@
                 <w:lang w:val="de-DE"/>
               </w:rPr>
             </w:pPr>
-            <w:proofErr w:type="spellStart"/>
             <w:r>
               <w:rPr>
                 <w:rFonts w:ascii="Times New Roman" w:hAnsi="Times New Roman" w:cs="Times New Roman"/>
@@ -3538,7 +3658,6 @@
               </w:rPr>
               <w:t>ComplementNB</w:t>
             </w:r>
-            <w:proofErr w:type="spellEnd"/>
           </w:p>
         </w:tc>
         <w:tc>
@@ -3652,7 +3771,6 @@
                 <w:lang w:val="en-US"/>
               </w:rPr>
             </w:pPr>
-            <w:proofErr w:type="spellStart"/>
             <w:r>
               <w:rPr>
                 <w:rFonts w:ascii="Times New Roman" w:hAnsi="Times New Roman" w:cs="Times New Roman"/>
@@ -3662,7 +3780,6 @@
               </w:rPr>
               <w:t>LinearSVC</w:t>
             </w:r>
-            <w:proofErr w:type="spellEnd"/>
           </w:p>
         </w:tc>
         <w:tc>
@@ -3933,47 +4050,7 @@
                 <w:szCs w:val="24"/>
                 <w:lang w:val="en-US"/>
               </w:rPr>
-              <w:t xml:space="preserve">(gauss – </w:t>
-            </w:r>
-            <w:proofErr w:type="spellStart"/>
-            <w:r>
-              <w:rPr>
-                <w:rFonts w:ascii="Times New Roman" w:hAnsi="Times New Roman" w:cs="Times New Roman"/>
-                <w:sz w:val="24"/>
-                <w:szCs w:val="24"/>
-                <w:lang w:val="en-US"/>
-              </w:rPr>
-              <w:t>linsvc</w:t>
-            </w:r>
-            <w:proofErr w:type="spellEnd"/>
-            <w:r>
-              <w:rPr>
-                <w:rFonts w:ascii="Times New Roman" w:hAnsi="Times New Roman" w:cs="Times New Roman"/>
-                <w:sz w:val="24"/>
-                <w:szCs w:val="24"/>
-                <w:lang w:val="en-US"/>
-              </w:rPr>
-              <w:t xml:space="preserve"> – </w:t>
-            </w:r>
-            <w:proofErr w:type="spellStart"/>
-            <w:r>
-              <w:rPr>
-                <w:rFonts w:ascii="Times New Roman" w:hAnsi="Times New Roman" w:cs="Times New Roman"/>
-                <w:sz w:val="24"/>
-                <w:szCs w:val="24"/>
-                <w:lang w:val="en-US"/>
-              </w:rPr>
-              <w:t>rfc</w:t>
-            </w:r>
-            <w:proofErr w:type="spellEnd"/>
-            <w:r>
-              <w:rPr>
-                <w:rFonts w:ascii="Times New Roman" w:hAnsi="Times New Roman" w:cs="Times New Roman"/>
-                <w:sz w:val="24"/>
-                <w:szCs w:val="24"/>
-                <w:lang w:val="en-US"/>
-              </w:rPr>
-              <w:t xml:space="preserve"> 100)</w:t>
+              <w:t>(gauss – linsvc – rfc 100)</w:t>
             </w:r>
           </w:p>
         </w:tc>
@@ -4116,43 +4193,7 @@
           <w:sz w:val="24"/>
           <w:szCs w:val="24"/>
         </w:rPr>
-        <w:t xml:space="preserve">На </w:t>
-      </w:r>
-      <w:proofErr w:type="spellStart"/>
-      <w:r>
-        <w:rPr>
-          <w:rFonts w:ascii="Times New Roman" w:hAnsi="Times New Roman" w:cs="Times New Roman"/>
-          <w:sz w:val="24"/>
-          <w:szCs w:val="24"/>
-        </w:rPr>
-        <w:t>топовом</w:t>
-      </w:r>
-      <w:proofErr w:type="spellEnd"/>
-      <w:r>
-        <w:rPr>
-          <w:rFonts w:ascii="Times New Roman" w:hAnsi="Times New Roman" w:cs="Times New Roman"/>
-          <w:sz w:val="24"/>
-          <w:szCs w:val="24"/>
-        </w:rPr>
-        <w:t xml:space="preserve"> алгоритме </w:t>
-      </w:r>
-      <w:proofErr w:type="spellStart"/>
-      <w:r>
-        <w:rPr>
-          <w:rFonts w:ascii="Times New Roman" w:hAnsi="Times New Roman" w:cs="Times New Roman"/>
-          <w:sz w:val="24"/>
-          <w:szCs w:val="24"/>
-        </w:rPr>
-        <w:t>тестили</w:t>
-      </w:r>
-      <w:proofErr w:type="spellEnd"/>
-      <w:r>
-        <w:rPr>
-          <w:rFonts w:ascii="Times New Roman" w:hAnsi="Times New Roman" w:cs="Times New Roman"/>
-          <w:sz w:val="24"/>
-          <w:szCs w:val="24"/>
-        </w:rPr>
-        <w:t xml:space="preserve"> только лучшую репрезентацию потому что в итоге занимает очень много времени.</w:t>
+        <w:t>На топовом алгоритме тестили только лучшую репрезентацию потому что в итоге занимает очень много времени.</w:t>
       </w:r>
     </w:p>
     <w:p>
@@ -4177,7 +4218,6 @@
           <w:lang w:val="en-US"/>
         </w:rPr>
       </w:pPr>
-      <w:proofErr w:type="spellStart"/>
       <w:r>
         <w:rPr>
           <w:rFonts w:ascii="Arial" w:hAnsi="Arial" w:cs="Arial"/>
@@ -4189,7 +4229,6 @@
         </w:rPr>
         <w:t>Fasttext</w:t>
       </w:r>
-      <w:proofErr w:type="spellEnd"/>
     </w:p>
     <w:tbl>
       <w:tblPr>
@@ -4339,7 +4378,6 @@
                 <w:szCs w:val="24"/>
               </w:rPr>
             </w:pPr>
-            <w:proofErr w:type="spellStart"/>
             <w:r>
               <w:rPr>
                 <w:rFonts w:ascii="Times New Roman" w:hAnsi="Times New Roman" w:cs="Times New Roman"/>
@@ -4349,7 +4387,6 @@
               </w:rPr>
               <w:t>Fasttext</w:t>
             </w:r>
-            <w:proofErr w:type="spellEnd"/>
             <w:r>
               <w:rPr>
                 <w:rFonts w:ascii="Times New Roman" w:hAnsi="Times New Roman" w:cs="Times New Roman"/>
@@ -4391,7 +4428,6 @@
               </w:rPr>
               <w:t xml:space="preserve">, калибровка на </w:t>
             </w:r>
-            <w:proofErr w:type="spellStart"/>
             <w:r>
               <w:rPr>
                 <w:rFonts w:ascii="Times New Roman" w:hAnsi="Times New Roman" w:cs="Times New Roman"/>
@@ -4401,7 +4437,6 @@
               </w:rPr>
               <w:t>val</w:t>
             </w:r>
-            <w:proofErr w:type="spellEnd"/>
             <w:r>
               <w:rPr>
                 <w:rFonts w:ascii="Times New Roman" w:hAnsi="Times New Roman" w:cs="Times New Roman"/>
@@ -4605,7 +4640,6 @@
           <w:lang w:val="en-US"/>
         </w:rPr>
       </w:pPr>
-      <w:proofErr w:type="spellStart"/>
       <w:r>
         <w:rPr>
           <w:rFonts w:ascii="Times New Roman" w:hAnsi="Times New Roman" w:cs="Times New Roman"/>
@@ -4613,17 +4647,7 @@
           <w:szCs w:val="24"/>
           <w:lang w:val="en-US"/>
         </w:rPr>
-        <w:t>Fasttext</w:t>
-      </w:r>
-      <w:proofErr w:type="spellEnd"/>
-      <w:r>
-        <w:rPr>
-          <w:rFonts w:ascii="Times New Roman" w:hAnsi="Times New Roman" w:cs="Times New Roman"/>
-          <w:sz w:val="24"/>
-          <w:szCs w:val="24"/>
-          <w:lang w:val="en-US"/>
-        </w:rPr>
-        <w:t xml:space="preserve"> </w:t>
+        <w:t xml:space="preserve">Fasttext </w:t>
       </w:r>
       <w:r>
         <w:rPr>
@@ -4647,6 +4671,7 @@
         <w:rPr>
           <w:noProof/>
         </w:rPr>
+        <w:lastRenderedPageBreak/>
         <w:drawing>
           <wp:inline distT="0" distB="0" distL="0" distR="0" wp14:anchorId="2421B905" wp14:editId="0588F1A8">
             <wp:extent cx="4371975" cy="2762250"/>
@@ -4693,7 +4718,6 @@
           <w:lang w:val="en-US"/>
         </w:rPr>
       </w:pPr>
-      <w:proofErr w:type="gramStart"/>
       <w:r>
         <w:rPr>
           <w:rFonts w:ascii="Times New Roman" w:hAnsi="Times New Roman" w:cs="Times New Roman"/>
@@ -4701,17 +4725,7 @@
           <w:szCs w:val="24"/>
           <w:lang w:val="en-US"/>
         </w:rPr>
-        <w:t>confusion</w:t>
-      </w:r>
-      <w:proofErr w:type="gramEnd"/>
-      <w:r>
-        <w:rPr>
-          <w:rFonts w:ascii="Times New Roman" w:hAnsi="Times New Roman" w:cs="Times New Roman"/>
-          <w:sz w:val="24"/>
-          <w:szCs w:val="24"/>
-          <w:lang w:val="en-US"/>
-        </w:rPr>
-        <w:t xml:space="preserve"> matrix:</w:t>
+        <w:t>confusion matrix:</w:t>
       </w:r>
     </w:p>
     <w:p>
@@ -4727,7 +4741,6 @@
         <w:rPr>
           <w:noProof/>
         </w:rPr>
-        <w:lastRenderedPageBreak/>
         <w:drawing>
           <wp:inline distT="0" distB="0" distL="0" distR="0" wp14:anchorId="06E7319D" wp14:editId="46DBF433">
             <wp:extent cx="3790950" cy="1724025"/>

</xml_diff>